<commit_message>
Finished and submitted all Assignments
</commit_message>
<xml_diff>
--- a/Advanced Robotics/Assignment 1/CMP9764M2122_ASS_1_Advanced Robotics Report Stephen RerriBekibele.docx
+++ b/Advanced Robotics/Assignment 1/CMP9764M2122_ASS_1_Advanced Robotics Report Stephen RerriBekibele.docx
@@ -315,7 +315,10 @@
     <w:sdt>
       <w:sdtPr>
         <w:rPr>
-          <w:color w:val="000000" w:themeColor="text1"/>
+          <w:rFonts w:ascii="Times New Roman" w:eastAsia="SimSun" w:hAnsi="Times New Roman" w:cs="Times New Roman"/>
+          <w:color w:val="000000" w:themeColor="text1"/>
+          <w:sz w:val="20"/>
+          <w:szCs w:val="20"/>
         </w:rPr>
         <w:id w:val="520205449"/>
         <w:docPartObj>
@@ -325,12 +328,9 @@
       </w:sdtPr>
       <w:sdtEndPr>
         <w:rPr>
-          <w:rFonts w:ascii="Times New Roman" w:eastAsia="SimSun" w:hAnsi="Times New Roman" w:cs="Times New Roman"/>
           <w:b/>
           <w:bCs/>
           <w:noProof/>
-          <w:sz w:val="20"/>
-          <w:szCs w:val="20"/>
         </w:rPr>
       </w:sdtEndPr>
       <w:sdtContent>
@@ -1293,65 +1293,46 @@
           <w:szCs w:val="22"/>
           <w:lang w:val="en-GB"/>
         </w:rPr>
+        <w:t xml:space="preserve"> (Raza S.A et al) </w:t>
+      </w:r>
+      <w:r>
+        <w:rPr>
+          <w:rFonts w:ascii="Calibri" w:hAnsi="Calibri" w:cs="Calibri"/>
+          <w:color w:val="000000" w:themeColor="text1"/>
+          <w:sz w:val="22"/>
+          <w:szCs w:val="22"/>
+          <w:lang w:val="en-GB"/>
+        </w:rPr>
+        <w:t>su</w:t>
+      </w:r>
+      <w:r>
+        <w:rPr>
+          <w:rFonts w:asciiTheme="minorHAnsi" w:hAnsiTheme="minorHAnsi" w:cstheme="minorHAnsi"/>
+          <w:color w:val="000000" w:themeColor="text1"/>
+          <w:sz w:val="22"/>
+          <w:szCs w:val="22"/>
+          <w:lang w:val="en-GB"/>
+        </w:rPr>
+        <w:t>ggests</w:t>
+      </w:r>
+      <w:r>
+        <w:rPr>
+          <w:rFonts w:asciiTheme="minorHAnsi" w:hAnsiTheme="minorHAnsi" w:cstheme="minorHAnsi"/>
+          <w:color w:val="000000" w:themeColor="text1"/>
+          <w:sz w:val="22"/>
+          <w:szCs w:val="22"/>
+          <w:lang w:val="en-GB"/>
+        </w:rPr>
         <w:t xml:space="preserve"> </w:t>
       </w:r>
       <w:r>
         <w:rPr>
-          <w:rFonts w:ascii="Calibri" w:hAnsi="Calibri" w:cs="Calibri"/>
-          <w:color w:val="000000" w:themeColor="text1"/>
-          <w:sz w:val="22"/>
-          <w:szCs w:val="22"/>
-          <w:lang w:val="en-GB"/>
-        </w:rPr>
-        <w:t xml:space="preserve">(Raza S.A et al) </w:t>
-      </w:r>
-      <w:r>
-        <w:rPr>
-          <w:rFonts w:ascii="Calibri" w:hAnsi="Calibri" w:cs="Calibri"/>
-          <w:color w:val="000000" w:themeColor="text1"/>
-          <w:sz w:val="22"/>
-          <w:szCs w:val="22"/>
-          <w:lang w:val="en-GB"/>
-        </w:rPr>
-        <w:t>su</w:t>
-      </w:r>
-      <w:r>
-        <w:rPr>
           <w:rFonts w:asciiTheme="minorHAnsi" w:hAnsiTheme="minorHAnsi" w:cstheme="minorHAnsi"/>
           <w:color w:val="000000" w:themeColor="text1"/>
           <w:sz w:val="22"/>
           <w:szCs w:val="22"/>
-          <w:lang w:val="en-GB"/>
-        </w:rPr>
-        <w:t>ggests</w:t>
-      </w:r>
-      <w:r>
-        <w:rPr>
-          <w:rFonts w:asciiTheme="minorHAnsi" w:hAnsiTheme="minorHAnsi" w:cstheme="minorHAnsi"/>
-          <w:color w:val="000000" w:themeColor="text1"/>
-          <w:sz w:val="22"/>
-          <w:szCs w:val="22"/>
-          <w:lang w:val="en-GB"/>
-        </w:rPr>
-        <w:t xml:space="preserve"> </w:t>
-      </w:r>
-      <w:r>
-        <w:rPr>
-          <w:rFonts w:asciiTheme="minorHAnsi" w:hAnsiTheme="minorHAnsi" w:cstheme="minorHAnsi"/>
-          <w:color w:val="000000" w:themeColor="text1"/>
-          <w:sz w:val="22"/>
-          <w:szCs w:val="22"/>
-        </w:rPr>
-        <w:t>replacing</w:t>
-      </w:r>
-      <w:r>
-        <w:rPr>
-          <w:rFonts w:asciiTheme="minorHAnsi" w:hAnsiTheme="minorHAnsi" w:cstheme="minorHAnsi"/>
-          <w:color w:val="000000" w:themeColor="text1"/>
-          <w:sz w:val="22"/>
-          <w:szCs w:val="22"/>
-        </w:rPr>
-        <w:t xml:space="preserve"> the traditional method of reward assignment with action assignment (which is similar to providing a demonstration) in interactive reinforcement learning</w:t>
+        </w:rPr>
+        <w:t>replacing the traditional method of reward assignment with action assignment (which is similar to providing a demonstration) in interactive reinforcement learning</w:t>
       </w:r>
       <w:r>
         <w:rPr>
@@ -1599,47 +1580,7 @@
           <w:szCs w:val="22"/>
           <w:lang w:val="en-GB"/>
         </w:rPr>
-        <w:t xml:space="preserve">In both of the cases of </w:t>
-      </w:r>
-      <w:r>
-        <w:rPr>
-          <w:rFonts w:ascii="Calibri" w:hAnsi="Calibri" w:cs="Calibri"/>
-          <w:color w:val="000000" w:themeColor="text1"/>
-          <w:sz w:val="22"/>
-          <w:szCs w:val="22"/>
-          <w:lang w:val="en-GB"/>
-        </w:rPr>
-        <w:t>“DQN-Tamer: Human-in-the-loop Reinforcement Learning with intractable Feedback”</w:t>
-      </w:r>
-      <w:r>
-        <w:rPr>
-          <w:rFonts w:ascii="Calibri" w:hAnsi="Calibri" w:cs="Calibri"/>
-          <w:color w:val="000000" w:themeColor="text1"/>
-          <w:sz w:val="22"/>
-          <w:szCs w:val="22"/>
-          <w:lang w:val="en-GB"/>
-        </w:rPr>
-        <w:t xml:space="preserve"> and </w:t>
-      </w:r>
-      <w:r>
-        <w:rPr>
-          <w:rFonts w:ascii="Calibri" w:hAnsi="Calibri" w:cs="Calibri"/>
-          <w:color w:val="000000" w:themeColor="text1"/>
-          <w:sz w:val="22"/>
-          <w:szCs w:val="22"/>
-          <w:lang w:val="en-GB"/>
-        </w:rPr>
-        <w:t>“Human Feedback as Action Assignment in Interactive Reinforcement Learning”</w:t>
-      </w:r>
-      <w:r>
-        <w:rPr>
-          <w:rFonts w:ascii="Calibri" w:hAnsi="Calibri" w:cs="Calibri"/>
-          <w:color w:val="000000" w:themeColor="text1"/>
-          <w:sz w:val="22"/>
-          <w:szCs w:val="22"/>
-          <w:lang w:val="en-GB"/>
-        </w:rPr>
-        <w:t xml:space="preserve"> A </w:t>
+        <w:t xml:space="preserve">In both of the cases of “DQN-Tamer: Human-in-the-loop Reinforcement Learning with intractable Feedback” and “Human Feedback as Action Assignment in Interactive Reinforcement Learning” A </w:t>
       </w:r>
       <w:r>
         <w:rPr>
@@ -1935,17 +1876,7 @@
           <w:szCs w:val="22"/>
           <w:lang w:val="en-GB"/>
         </w:rPr>
-        <w:t xml:space="preserve"> s</w:t>
-      </w:r>
-      <w:r>
-        <w:rPr>
-          <w:rFonts w:ascii="Calibri" w:hAnsi="Calibri" w:cs="Calibri"/>
-          <w:color w:val="000000" w:themeColor="text1"/>
-          <w:sz w:val="22"/>
-          <w:szCs w:val="22"/>
-          <w:lang w:val="en-GB"/>
-        </w:rPr>
-        <w:t>uch as Q-Learning</w:t>
+        <w:t xml:space="preserve"> such as Q-Learning</w:t>
       </w:r>
       <w:r>
         <w:rPr>
@@ -1974,21 +1905,58 @@
           <w:sz w:val="22"/>
           <w:szCs w:val="22"/>
         </w:rPr>
-        <w:t>t</w:t>
+        <w:t>the benefits of using a policy-based</w:t>
       </w:r>
       <w:r>
         <w:rPr>
           <w:rFonts w:asciiTheme="minorHAnsi" w:hAnsiTheme="minorHAnsi" w:cstheme="minorHAnsi"/>
           <w:color w:val="000000" w:themeColor="text1"/>
-          <w:sz w:val="22"/>
-          <w:szCs w:val="22"/>
-        </w:rPr>
-        <w:t>he benefits of using a policy-based</w:t>
+        </w:rPr>
+        <w:t xml:space="preserve"> </w:t>
       </w:r>
       <w:r>
         <w:rPr>
           <w:rFonts w:asciiTheme="minorHAnsi" w:hAnsiTheme="minorHAnsi" w:cstheme="minorHAnsi"/>
           <w:color w:val="000000" w:themeColor="text1"/>
+          <w:sz w:val="22"/>
+          <w:szCs w:val="22"/>
+        </w:rPr>
+        <w:t xml:space="preserve">approach for exploration in RL in the context of </w:t>
+      </w:r>
+      <w:proofErr w:type="spellStart"/>
+      <w:r>
+        <w:rPr>
+          <w:rFonts w:asciiTheme="minorHAnsi" w:hAnsiTheme="minorHAnsi" w:cstheme="minorHAnsi"/>
+          <w:color w:val="000000" w:themeColor="text1"/>
+          <w:sz w:val="22"/>
+          <w:szCs w:val="22"/>
+        </w:rPr>
+        <w:t>EfD</w:t>
+      </w:r>
+      <w:proofErr w:type="spellEnd"/>
+      <w:r>
+        <w:rPr>
+          <w:rFonts w:asciiTheme="minorHAnsi" w:hAnsiTheme="minorHAnsi" w:cstheme="minorHAnsi"/>
+          <w:color w:val="000000" w:themeColor="text1"/>
+          <w:sz w:val="22"/>
+          <w:szCs w:val="22"/>
+          <w:lang w:val="en-GB"/>
+        </w:rPr>
+        <w:t xml:space="preserve"> showed that </w:t>
+      </w:r>
+      <w:r>
+        <w:rPr>
+          <w:rFonts w:asciiTheme="minorHAnsi" w:hAnsiTheme="minorHAnsi" w:cstheme="minorHAnsi"/>
+          <w:color w:val="000000" w:themeColor="text1"/>
+          <w:sz w:val="22"/>
+          <w:szCs w:val="22"/>
+        </w:rPr>
+        <w:t>when</w:t>
+      </w:r>
+      <w:r>
+        <w:rPr>
+          <w:rFonts w:asciiTheme="minorHAnsi" w:hAnsiTheme="minorHAnsi" w:cstheme="minorHAnsi"/>
+          <w:color w:val="000000" w:themeColor="text1"/>
         </w:rPr>
         <w:t xml:space="preserve"> </w:t>
       </w:r>
@@ -1999,80 +1967,7 @@
           <w:sz w:val="22"/>
           <w:szCs w:val="22"/>
         </w:rPr>
-        <w:t xml:space="preserve">approach for exploration in RL in the context of </w:t>
-      </w:r>
-      <w:proofErr w:type="spellStart"/>
-      <w:r>
-        <w:rPr>
-          <w:rFonts w:asciiTheme="minorHAnsi" w:hAnsiTheme="minorHAnsi" w:cstheme="minorHAnsi"/>
-          <w:color w:val="000000" w:themeColor="text1"/>
-          <w:sz w:val="22"/>
-          <w:szCs w:val="22"/>
-        </w:rPr>
-        <w:t>EfD</w:t>
-      </w:r>
-      <w:proofErr w:type="spellEnd"/>
-      <w:r>
-        <w:rPr>
-          <w:rFonts w:asciiTheme="minorHAnsi" w:hAnsiTheme="minorHAnsi" w:cstheme="minorHAnsi"/>
-          <w:color w:val="000000" w:themeColor="text1"/>
-          <w:sz w:val="22"/>
-          <w:szCs w:val="22"/>
-          <w:lang w:val="en-GB"/>
-        </w:rPr>
-        <w:t xml:space="preserve"> showed that </w:t>
-      </w:r>
-      <w:r>
-        <w:rPr>
-          <w:rFonts w:asciiTheme="minorHAnsi" w:hAnsiTheme="minorHAnsi" w:cstheme="minorHAnsi"/>
-          <w:color w:val="000000" w:themeColor="text1"/>
-          <w:sz w:val="22"/>
-          <w:szCs w:val="22"/>
-        </w:rPr>
-        <w:t>w</w:t>
-      </w:r>
-      <w:r>
-        <w:rPr>
-          <w:rFonts w:asciiTheme="minorHAnsi" w:hAnsiTheme="minorHAnsi" w:cstheme="minorHAnsi"/>
-          <w:color w:val="000000" w:themeColor="text1"/>
-          <w:sz w:val="22"/>
-          <w:szCs w:val="22"/>
-        </w:rPr>
-        <w:t>hen</w:t>
-      </w:r>
-      <w:r>
-        <w:rPr>
-          <w:rFonts w:asciiTheme="minorHAnsi" w:hAnsiTheme="minorHAnsi" w:cstheme="minorHAnsi"/>
-          <w:color w:val="000000" w:themeColor="text1"/>
-        </w:rPr>
-        <w:t xml:space="preserve"> </w:t>
-      </w:r>
-      <w:r>
-        <w:rPr>
-          <w:rFonts w:asciiTheme="minorHAnsi" w:hAnsiTheme="minorHAnsi" w:cstheme="minorHAnsi"/>
-          <w:color w:val="000000" w:themeColor="text1"/>
-          <w:sz w:val="22"/>
-          <w:szCs w:val="22"/>
-        </w:rPr>
-        <w:t xml:space="preserve">faced with large </w:t>
-      </w:r>
-      <w:r>
-        <w:rPr>
-          <w:rFonts w:asciiTheme="minorHAnsi" w:hAnsiTheme="minorHAnsi" w:cstheme="minorHAnsi"/>
-          <w:color w:val="000000" w:themeColor="text1"/>
-          <w:sz w:val="22"/>
-          <w:szCs w:val="22"/>
-        </w:rPr>
-        <w:t xml:space="preserve">domains with sparse rewards and </w:t>
-      </w:r>
-      <w:r>
-        <w:rPr>
-          <w:rFonts w:asciiTheme="minorHAnsi" w:hAnsiTheme="minorHAnsi" w:cstheme="minorHAnsi"/>
-          <w:color w:val="000000" w:themeColor="text1"/>
-          <w:sz w:val="22"/>
-          <w:szCs w:val="22"/>
-        </w:rPr>
-        <w:t xml:space="preserve">long horizons, a </w:t>
+        <w:t xml:space="preserve">faced with large domains with sparse rewards and long horizons, a </w:t>
       </w:r>
       <w:r>
         <w:rPr>
@@ -2114,25 +2009,7 @@
           <w:sz w:val="22"/>
           <w:szCs w:val="22"/>
         </w:rPr>
-        <w:t xml:space="preserve">to extends its range of exploration over multiple </w:t>
-      </w:r>
-      <w:r>
-        <w:rPr>
-          <w:rFonts w:asciiTheme="minorHAnsi" w:hAnsiTheme="minorHAnsi" w:cstheme="minorHAnsi"/>
-          <w:color w:val="000000" w:themeColor="text1"/>
-          <w:sz w:val="22"/>
-          <w:szCs w:val="22"/>
-        </w:rPr>
-        <w:t>time steps</w:t>
-      </w:r>
-      <w:r>
-        <w:rPr>
-          <w:rFonts w:asciiTheme="minorHAnsi" w:hAnsiTheme="minorHAnsi" w:cstheme="minorHAnsi"/>
-          <w:color w:val="000000" w:themeColor="text1"/>
-          <w:sz w:val="22"/>
-          <w:szCs w:val="22"/>
-        </w:rPr>
-        <w:t>.</w:t>
+        <w:t>to extends its range of exploration over multiple time steps.</w:t>
       </w:r>
     </w:p>
     <w:p>
@@ -2191,8 +2068,6 @@
         </w:rPr>
         <w:t>approach</w:t>
       </w:r>
-      <w:bookmarkStart w:id="2" w:name="_GoBack"/>
-      <w:bookmarkEnd w:id="2"/>
       <w:r>
         <w:rPr>
           <w:rFonts w:asciiTheme="minorHAnsi" w:hAnsiTheme="minorHAnsi" w:cstheme="minorHAnsi"/>
@@ -2227,25 +2102,7 @@
           <w:sz w:val="22"/>
           <w:szCs w:val="22"/>
         </w:rPr>
-        <w:t xml:space="preserve"> (leverage and discrepa</w:t>
-      </w:r>
-      <w:r>
-        <w:rPr>
-          <w:rFonts w:asciiTheme="minorHAnsi" w:hAnsiTheme="minorHAnsi" w:cstheme="minorHAnsi"/>
-          <w:color w:val="000000" w:themeColor="text1"/>
-          <w:sz w:val="22"/>
-          <w:szCs w:val="22"/>
-        </w:rPr>
-        <w:t xml:space="preserve">ncy) focus on different aspects </w:t>
-      </w:r>
-      <w:r>
-        <w:rPr>
-          <w:rFonts w:asciiTheme="minorHAnsi" w:hAnsiTheme="minorHAnsi" w:cstheme="minorHAnsi"/>
-          <w:color w:val="000000" w:themeColor="text1"/>
-          <w:sz w:val="22"/>
-          <w:szCs w:val="22"/>
-        </w:rPr>
-        <w:t>of</w:t>
+        <w:t xml:space="preserve"> (leverage and discrepancy) focus on different aspects of</w:t>
       </w:r>
       <w:r>
         <w:rPr>
@@ -2422,7 +2279,7 @@
           <w:lang w:val="en-GB"/>
         </w:rPr>
       </w:pPr>
-      <w:bookmarkStart w:id="3" w:name="_Toc103770224"/>
+      <w:bookmarkStart w:id="2" w:name="_Toc103770224"/>
       <w:r>
         <w:rPr>
           <w:color w:val="000000" w:themeColor="text1"/>
@@ -2430,7 +2287,7 @@
         </w:rPr>
         <w:t>Conclusion</w:t>
       </w:r>
-      <w:bookmarkEnd w:id="3"/>
+      <w:bookmarkEnd w:id="2"/>
     </w:p>
     <w:p>
       <w:pPr>
@@ -2478,7 +2335,7 @@
           <w:szCs w:val="22"/>
         </w:rPr>
       </w:pPr>
-      <w:bookmarkStart w:id="4" w:name="_Toc103770225"/>
+      <w:bookmarkStart w:id="3" w:name="_Toc103770225"/>
       <w:r>
         <w:rPr>
           <w:rFonts w:ascii="Calibri" w:hAnsi="Calibri" w:cs="Calibri"/>
@@ -2488,7 +2345,7 @@
         </w:rPr>
         <w:t>Evaluation</w:t>
       </w:r>
-      <w:bookmarkEnd w:id="4"/>
+      <w:bookmarkEnd w:id="3"/>
     </w:p>
     <w:p>
       <w:pPr>
@@ -3474,6 +3331,7 @@
     </w:p>
     <w:p>
       <w:pPr>
+        <w:jc w:val="both"/>
         <w:rPr>
           <w:rFonts w:ascii="Calibri" w:hAnsi="Calibri" w:cs="Calibri"/>
           <w:i/>
@@ -3483,104 +3341,8 @@
           <w:szCs w:val="22"/>
         </w:rPr>
       </w:pPr>
-    </w:p>
-    <w:p>
-      <w:pPr>
-        <w:rPr>
-          <w:rFonts w:ascii="Calibri" w:hAnsi="Calibri" w:cs="Calibri"/>
-          <w:i/>
-          <w:iCs/>
-          <w:color w:val="000000" w:themeColor="text1"/>
-          <w:sz w:val="22"/>
-          <w:szCs w:val="22"/>
-        </w:rPr>
-      </w:pPr>
-    </w:p>
-    <w:p>
-      <w:pPr>
-        <w:jc w:val="both"/>
-        <w:rPr>
-          <w:rFonts w:ascii="Calibri" w:hAnsi="Calibri" w:cs="Calibri"/>
-          <w:i/>
-          <w:iCs/>
-          <w:color w:val="000000" w:themeColor="text1"/>
-          <w:sz w:val="22"/>
-          <w:szCs w:val="22"/>
-        </w:rPr>
-      </w:pPr>
-    </w:p>
-    <w:p>
-      <w:pPr>
-        <w:rPr>
-          <w:rFonts w:ascii="Calibri" w:hAnsi="Calibri" w:cs="Calibri"/>
-          <w:i/>
-          <w:iCs/>
-          <w:color w:val="000000" w:themeColor="text1"/>
-          <w:sz w:val="22"/>
-          <w:szCs w:val="22"/>
-        </w:rPr>
-      </w:pPr>
-    </w:p>
-    <w:p>
-      <w:pPr>
-        <w:rPr>
-          <w:rFonts w:ascii="Calibri" w:hAnsi="Calibri" w:cs="Calibri"/>
-          <w:i/>
-          <w:iCs/>
-          <w:color w:val="000000" w:themeColor="text1"/>
-          <w:sz w:val="22"/>
-          <w:szCs w:val="22"/>
-        </w:rPr>
-      </w:pPr>
-    </w:p>
-    <w:p>
-      <w:pPr>
-        <w:rPr>
-          <w:rFonts w:ascii="Calibri" w:hAnsi="Calibri" w:cs="Calibri"/>
-          <w:i/>
-          <w:iCs/>
-          <w:color w:val="000000" w:themeColor="text1"/>
-          <w:sz w:val="22"/>
-          <w:szCs w:val="22"/>
-        </w:rPr>
-      </w:pPr>
-    </w:p>
-    <w:p>
-      <w:pPr>
-        <w:rPr>
-          <w:rFonts w:ascii="Calibri" w:hAnsi="Calibri" w:cs="Calibri"/>
-          <w:i/>
-          <w:iCs/>
-          <w:color w:val="000000" w:themeColor="text1"/>
-          <w:sz w:val="22"/>
-          <w:szCs w:val="22"/>
-        </w:rPr>
-      </w:pPr>
-    </w:p>
-    <w:p>
-      <w:pPr>
-        <w:rPr>
-          <w:rFonts w:ascii="Calibri" w:hAnsi="Calibri" w:cs="Calibri"/>
-          <w:i/>
-          <w:iCs/>
-          <w:color w:val="000000" w:themeColor="text1"/>
-          <w:sz w:val="22"/>
-          <w:szCs w:val="22"/>
-        </w:rPr>
-      </w:pPr>
-    </w:p>
-    <w:p>
-      <w:pPr>
-        <w:jc w:val="both"/>
-        <w:rPr>
-          <w:rFonts w:ascii="Calibri" w:hAnsi="Calibri" w:cs="Calibri"/>
-          <w:i/>
-          <w:iCs/>
-          <w:color w:val="000000" w:themeColor="text1"/>
-          <w:sz w:val="22"/>
-          <w:szCs w:val="22"/>
-        </w:rPr>
-      </w:pPr>
+      <w:bookmarkStart w:id="4" w:name="_GoBack"/>
+      <w:bookmarkEnd w:id="4"/>
     </w:p>
     <w:sectPr>
       <w:type w:val="continuous"/>
@@ -8266,7 +8028,7 @@
 </file>
 
 <file path=customXml/itemProps1.xml><?xml version="1.0" encoding="utf-8"?>
-<ds:datastoreItem xmlns:ds="http://schemas.openxmlformats.org/officeDocument/2006/customXml" ds:itemID="{C490F4B1-F291-451F-AD9E-7299EAC0D486}">
+<ds:datastoreItem xmlns:ds="http://schemas.openxmlformats.org/officeDocument/2006/customXml" ds:itemID="{C8254373-4EF4-4950-AB6E-CFB32D6D1405}">
   <ds:schemaRefs>
     <ds:schemaRef ds:uri="http://schemas.openxmlformats.org/officeDocument/2006/bibliography"/>
   </ds:schemaRefs>

</xml_diff>